<commit_message>
All WORKS GREAT! +_-
</commit_message>
<xml_diff>
--- a/Протокол согласования телеметрии.docx
+++ b/Протокол согласования телеметрии.docx
@@ -1610,16 +1610,7 @@
           <w:sz w:val="24"/>
           <w:szCs w:val="24"/>
         </w:rPr>
-        <w:t xml:space="preserve"> идентификатор грани (</w:t>
-      </w:r>
-      <w:bookmarkStart w:id="0" w:name="_GoBack"/>
-      <w:bookmarkEnd w:id="0"/>
-      <w:r>
-        <w:rPr>
-          <w:sz w:val="24"/>
-          <w:szCs w:val="24"/>
-        </w:rPr>
-        <w:t>нумерация с 1);</w:t>
+        <w:t xml:space="preserve"> идентификатор грани (нумерация с 1);</w:t>
       </w:r>
     </w:p>
     <w:p>
@@ -1660,7 +1651,6 @@
       <w:proofErr w:type="spellStart"/>
       <w:r>
         <w:rPr>
-          <w:color w:val="BF8F00" w:themeColor="accent4" w:themeShade="BF"/>
           <w:sz w:val="24"/>
           <w:szCs w:val="24"/>
         </w:rPr>
@@ -1669,18 +1659,10 @@
       <w:proofErr w:type="spellEnd"/>
       <w:r>
         <w:rPr>
-          <w:color w:val="BF8F00" w:themeColor="accent4" w:themeShade="BF"/>
-          <w:sz w:val="24"/>
-          <w:szCs w:val="24"/>
-        </w:rPr>
-        <w:t xml:space="preserve"> </w:t>
-      </w:r>
-      <w:r>
-        <w:rPr>
-          <w:sz w:val="24"/>
-          <w:szCs w:val="24"/>
-        </w:rPr>
-        <w:t>порог обнаружения (безразмерная);</w:t>
+          <w:sz w:val="24"/>
+          <w:szCs w:val="24"/>
+        </w:rPr>
+        <w:t xml:space="preserve"> порог обнаружения (безразмерная);</w:t>
       </w:r>
     </w:p>
     <w:p>
@@ -1688,15 +1670,13 @@
         <w:pStyle w:val="21"/>
         <w:spacing w:before="0" w:after="0"/>
         <w:rPr>
-          <w:color w:val="BF8F00" w:themeColor="accent4" w:themeShade="BF"/>
-          <w:sz w:val="24"/>
-          <w:szCs w:val="24"/>
-        </w:rPr>
-      </w:pPr>
-      <w:proofErr w:type="spellStart"/>
-      <w:r>
-        <w:rPr>
-          <w:color w:val="BF8F00" w:themeColor="accent4" w:themeShade="BF"/>
+          <w:sz w:val="24"/>
+          <w:szCs w:val="24"/>
+        </w:rPr>
+      </w:pPr>
+      <w:proofErr w:type="spellStart"/>
+      <w:r>
+        <w:rPr>
           <w:sz w:val="24"/>
           <w:szCs w:val="24"/>
         </w:rPr>
@@ -1705,7 +1685,6 @@
       <w:proofErr w:type="spellEnd"/>
       <w:r>
         <w:rPr>
-          <w:color w:val="BF8F00" w:themeColor="accent4" w:themeShade="BF"/>
           <w:sz w:val="24"/>
           <w:szCs w:val="24"/>
         </w:rPr>
@@ -1717,15 +1696,13 @@
         <w:pStyle w:val="21"/>
         <w:spacing w:before="0" w:after="0"/>
         <w:rPr>
-          <w:color w:val="BF8F00" w:themeColor="accent4" w:themeShade="BF"/>
-          <w:sz w:val="24"/>
-          <w:szCs w:val="24"/>
-        </w:rPr>
-      </w:pPr>
-      <w:proofErr w:type="spellStart"/>
-      <w:r>
-        <w:rPr>
-          <w:color w:val="BF8F00" w:themeColor="accent4" w:themeShade="BF"/>
+          <w:sz w:val="24"/>
+          <w:szCs w:val="24"/>
+        </w:rPr>
+      </w:pPr>
+      <w:proofErr w:type="spellStart"/>
+      <w:r>
+        <w:rPr>
           <w:sz w:val="24"/>
           <w:szCs w:val="24"/>
         </w:rPr>
@@ -1734,7 +1711,6 @@
       <w:proofErr w:type="spellEnd"/>
       <w:r>
         <w:rPr>
-          <w:color w:val="BF8F00" w:themeColor="accent4" w:themeShade="BF"/>
           <w:sz w:val="24"/>
           <w:szCs w:val="24"/>
         </w:rPr>
@@ -1746,15 +1722,13 @@
         <w:pStyle w:val="21"/>
         <w:spacing w:before="0" w:after="0"/>
         <w:rPr>
-          <w:color w:val="BF8F00" w:themeColor="accent4" w:themeShade="BF"/>
-          <w:sz w:val="24"/>
-          <w:szCs w:val="24"/>
-        </w:rPr>
-      </w:pPr>
-      <w:proofErr w:type="spellStart"/>
-      <w:r>
-        <w:rPr>
-          <w:color w:val="BF8F00" w:themeColor="accent4" w:themeShade="BF"/>
+          <w:sz w:val="24"/>
+          <w:szCs w:val="24"/>
+        </w:rPr>
+      </w:pPr>
+      <w:proofErr w:type="spellStart"/>
+      <w:r>
+        <w:rPr>
           <w:sz w:val="24"/>
           <w:szCs w:val="24"/>
         </w:rPr>
@@ -1763,7 +1737,6 @@
       <w:proofErr w:type="spellEnd"/>
       <w:r>
         <w:rPr>
-          <w:color w:val="BF8F00" w:themeColor="accent4" w:themeShade="BF"/>
           <w:sz w:val="24"/>
           <w:szCs w:val="24"/>
         </w:rPr>
@@ -1775,15 +1748,13 @@
         <w:pStyle w:val="21"/>
         <w:spacing w:before="0" w:after="0"/>
         <w:rPr>
-          <w:color w:val="BF8F00" w:themeColor="accent4" w:themeShade="BF"/>
-          <w:sz w:val="24"/>
-          <w:szCs w:val="24"/>
-        </w:rPr>
-      </w:pPr>
-      <w:proofErr w:type="spellStart"/>
-      <w:r>
-        <w:rPr>
-          <w:color w:val="BF8F00" w:themeColor="accent4" w:themeShade="BF"/>
+          <w:sz w:val="24"/>
+          <w:szCs w:val="24"/>
+        </w:rPr>
+      </w:pPr>
+      <w:proofErr w:type="spellStart"/>
+      <w:r>
+        <w:rPr>
           <w:sz w:val="24"/>
           <w:szCs w:val="24"/>
         </w:rPr>
@@ -1792,7 +1763,6 @@
       <w:proofErr w:type="spellEnd"/>
       <w:r>
         <w:rPr>
-          <w:color w:val="BF8F00" w:themeColor="accent4" w:themeShade="BF"/>
           <w:sz w:val="24"/>
           <w:szCs w:val="24"/>
         </w:rPr>
@@ -1884,15 +1854,13 @@
         <w:pStyle w:val="21"/>
         <w:spacing w:before="0" w:after="0"/>
         <w:rPr>
-          <w:color w:val="C00000"/>
-          <w:sz w:val="24"/>
-          <w:szCs w:val="24"/>
-        </w:rPr>
-      </w:pPr>
-      <w:proofErr w:type="spellStart"/>
-      <w:r>
-        <w:rPr>
-          <w:color w:val="C00000"/>
+          <w:sz w:val="24"/>
+          <w:szCs w:val="24"/>
+        </w:rPr>
+      </w:pPr>
+      <w:proofErr w:type="spellStart"/>
+      <w:r>
+        <w:rPr>
           <w:sz w:val="24"/>
           <w:szCs w:val="24"/>
         </w:rPr>
@@ -1901,7 +1869,6 @@
       <w:proofErr w:type="spellEnd"/>
       <w:r>
         <w:rPr>
-          <w:color w:val="C00000"/>
           <w:sz w:val="24"/>
           <w:szCs w:val="24"/>
         </w:rPr>
@@ -1913,15 +1880,13 @@
         <w:pStyle w:val="21"/>
         <w:spacing w:before="0" w:after="0"/>
         <w:rPr>
-          <w:color w:val="C00000"/>
-          <w:sz w:val="24"/>
-          <w:szCs w:val="24"/>
-        </w:rPr>
-      </w:pPr>
-      <w:proofErr w:type="spellStart"/>
-      <w:r>
-        <w:rPr>
-          <w:color w:val="C00000"/>
+          <w:sz w:val="24"/>
+          <w:szCs w:val="24"/>
+        </w:rPr>
+      </w:pPr>
+      <w:proofErr w:type="spellStart"/>
+      <w:r>
+        <w:rPr>
           <w:sz w:val="24"/>
           <w:szCs w:val="24"/>
         </w:rPr>
@@ -1930,7 +1895,6 @@
       <w:proofErr w:type="spellEnd"/>
       <w:r>
         <w:rPr>
-          <w:color w:val="C00000"/>
           <w:sz w:val="24"/>
           <w:szCs w:val="24"/>
         </w:rPr>
@@ -2639,7 +2603,16 @@
           <w:sz w:val="24"/>
           <w:szCs w:val="24"/>
         </w:rPr>
-        <w:t xml:space="preserve">. 0 - неизвестный, 1 - самолет/ракета/баллистическая цель, 2 - вертолет/БПЛА, 3 - </w:t>
+        <w:t>. 0 - неизвес</w:t>
+      </w:r>
+      <w:bookmarkStart w:id="0" w:name="_GoBack"/>
+      <w:bookmarkEnd w:id="0"/>
+      <w:r>
+        <w:rPr>
+          <w:sz w:val="24"/>
+          <w:szCs w:val="24"/>
+        </w:rPr>
+        <w:t xml:space="preserve">тный, 1 - самолет/ракета/баллистическая цель, 2 - вертолет/БПЛА, 3 - </w:t>
       </w:r>
       <w:proofErr w:type="spellStart"/>
       <w:r>
@@ -16041,7 +16014,7 @@
 </file>
 
 <file path=customXml/itemProps1.xml><?xml version="1.0" encoding="utf-8"?>
-<ds:datastoreItem xmlns:ds="http://schemas.openxmlformats.org/officeDocument/2006/customXml" ds:itemID="{D44E4F0B-9356-46B3-AA7C-CB38C34BF22A}">
+<ds:datastoreItem xmlns:ds="http://schemas.openxmlformats.org/officeDocument/2006/customXml" ds:itemID="{1DAEEA9A-5F38-4020-849A-13B3760581DB}">
   <ds:schemaRefs>
     <ds:schemaRef ds:uri="http://schemas.openxmlformats.org/officeDocument/2006/bibliography"/>
   </ds:schemaRefs>

</xml_diff>